<commit_message>
Delete temporary documentation file
</commit_message>
<xml_diff>
--- a/Документация.docx
+++ b/Документация.docx
@@ -147,44 +147,6 @@
         <w:tabs>
           <w:tab w:val="left" w:pos="5554"/>
         </w:tabs>
-        <w:jc w:val="center"/>
-        <w:rPr>
-          <w:rFonts w:ascii="Times New Roman" w:hAnsi="Times New Roman" w:cs="Times New Roman"/>
-          <w:sz w:val="44"/>
-          <w:szCs w:val="44"/>
-        </w:rPr>
-      </w:pPr>
-    </w:p>
-    <w:p>
-      <w:pPr>
-        <w:tabs>
-          <w:tab w:val="left" w:pos="5554"/>
-        </w:tabs>
-        <w:rPr>
-          <w:rFonts w:ascii="Times New Roman" w:hAnsi="Times New Roman" w:cs="Times New Roman"/>
-          <w:sz w:val="44"/>
-          <w:szCs w:val="44"/>
-        </w:rPr>
-      </w:pPr>
-    </w:p>
-    <w:p>
-      <w:pPr>
-        <w:tabs>
-          <w:tab w:val="left" w:pos="5554"/>
-        </w:tabs>
-        <w:rPr>
-          <w:rFonts w:ascii="Times New Roman" w:hAnsi="Times New Roman" w:cs="Times New Roman"/>
-          <w:sz w:val="44"/>
-          <w:szCs w:val="44"/>
-        </w:rPr>
-      </w:pPr>
-    </w:p>
-    <w:p>
-      <w:pPr>
-        <w:tabs>
-          <w:tab w:val="left" w:pos="5554"/>
-        </w:tabs>
-        <w:jc w:val="center"/>
         <w:rPr>
           <w:rFonts w:ascii="Times New Roman" w:hAnsi="Times New Roman" w:cs="Times New Roman"/>
           <w:sz w:val="44"/>
@@ -274,6 +236,72 @@
           <w:szCs w:val="36"/>
         </w:rPr>
         <w:t>Специалност : СИТ</w:t>
+      </w:r>
+    </w:p>
+    <w:p>
+      <w:pPr>
+        <w:tabs>
+          <w:tab w:val="left" w:pos="5554"/>
+        </w:tabs>
+        <w:jc w:val="right"/>
+        <w:rPr>
+          <w:rFonts w:ascii="Times New Roman" w:hAnsi="Times New Roman" w:cs="Times New Roman"/>
+          <w:sz w:val="40"/>
+          <w:szCs w:val="40"/>
+        </w:rPr>
+      </w:pPr>
+      <w:r>
+        <w:rPr>
+          <w:rFonts w:ascii="Times New Roman" w:hAnsi="Times New Roman" w:cs="Times New Roman"/>
+          <w:sz w:val="36"/>
+          <w:szCs w:val="36"/>
+        </w:rPr>
+        <w:t>Група : 1</w:t>
+      </w:r>
+      <w:r>
+        <w:rPr>
+          <w:rFonts w:ascii="Times New Roman" w:hAnsi="Times New Roman" w:cs="Times New Roman"/>
+          <w:sz w:val="40"/>
+          <w:szCs w:val="40"/>
+          <w:vertAlign w:val="superscript"/>
+        </w:rPr>
+        <w:t>а</w:t>
+      </w:r>
+    </w:p>
+    <w:p>
+      <w:pPr>
+        <w:spacing w:after="160" w:line="259" w:lineRule="auto"/>
+        <w:rPr>
+          <w:rFonts w:ascii="Times New Roman" w:hAnsi="Times New Roman" w:cs="Times New Roman"/>
+          <w:sz w:val="36"/>
+          <w:szCs w:val="36"/>
+        </w:rPr>
+      </w:pPr>
+      <w:r>
+        <w:rPr>
+          <w:rFonts w:ascii="Times New Roman" w:hAnsi="Times New Roman" w:cs="Times New Roman"/>
+          <w:sz w:val="36"/>
+          <w:szCs w:val="36"/>
+        </w:rPr>
+        <w:t xml:space="preserve">Проверил : </w:t>
+      </w:r>
+    </w:p>
+    <w:p>
+      <w:pPr>
+        <w:spacing w:after="160" w:line="259" w:lineRule="auto"/>
+        <w:rPr>
+          <w:rFonts w:ascii="Times New Roman" w:hAnsi="Times New Roman" w:cs="Times New Roman"/>
+          <w:sz w:val="36"/>
+          <w:szCs w:val="36"/>
+        </w:rPr>
+      </w:pPr>
+      <w:r>
+        <w:rPr>
+          <w:rFonts w:ascii="Times New Roman" w:hAnsi="Times New Roman" w:cs="Times New Roman"/>
+          <w:sz w:val="36"/>
+          <w:szCs w:val="36"/>
+        </w:rPr>
+        <w:t>Доц. Христо Ненов ........................................</w:t>
       </w:r>
     </w:p>
     <w:p>
@@ -16980,60 +17008,24 @@
   </w:num>
   <w:num w:numId="12" w16cid:durableId="522474597">
     <w:abstractNumId w:val="2"/>
-    <w:lvlOverride w:ilvl="0"/>
-    <w:lvlOverride w:ilvl="1"/>
-    <w:lvlOverride w:ilvl="2"/>
-    <w:lvlOverride w:ilvl="3"/>
-    <w:lvlOverride w:ilvl="4"/>
-    <w:lvlOverride w:ilvl="5"/>
-    <w:lvlOverride w:ilvl="6"/>
-    <w:lvlOverride w:ilvl="7"/>
-    <w:lvlOverride w:ilvl="8"/>
   </w:num>
   <w:num w:numId="13" w16cid:durableId="981740044">
     <w:abstractNumId w:val="6"/>
   </w:num>
   <w:num w:numId="14" w16cid:durableId="301887012">
     <w:abstractNumId w:val="6"/>
-    <w:lvlOverride w:ilvl="0"/>
-    <w:lvlOverride w:ilvl="1"/>
-    <w:lvlOverride w:ilvl="2"/>
-    <w:lvlOverride w:ilvl="3"/>
-    <w:lvlOverride w:ilvl="4"/>
-    <w:lvlOverride w:ilvl="5"/>
-    <w:lvlOverride w:ilvl="6"/>
-    <w:lvlOverride w:ilvl="7"/>
-    <w:lvlOverride w:ilvl="8"/>
   </w:num>
   <w:num w:numId="15" w16cid:durableId="662704906">
     <w:abstractNumId w:val="0"/>
   </w:num>
   <w:num w:numId="16" w16cid:durableId="1815372571">
     <w:abstractNumId w:val="0"/>
-    <w:lvlOverride w:ilvl="0"/>
-    <w:lvlOverride w:ilvl="1"/>
-    <w:lvlOverride w:ilvl="2"/>
-    <w:lvlOverride w:ilvl="3"/>
-    <w:lvlOverride w:ilvl="4"/>
-    <w:lvlOverride w:ilvl="5"/>
-    <w:lvlOverride w:ilvl="6"/>
-    <w:lvlOverride w:ilvl="7"/>
-    <w:lvlOverride w:ilvl="8"/>
   </w:num>
   <w:num w:numId="17" w16cid:durableId="174392159">
     <w:abstractNumId w:val="12"/>
   </w:num>
   <w:num w:numId="18" w16cid:durableId="962157684">
     <w:abstractNumId w:val="12"/>
-    <w:lvlOverride w:ilvl="0"/>
-    <w:lvlOverride w:ilvl="1"/>
-    <w:lvlOverride w:ilvl="2"/>
-    <w:lvlOverride w:ilvl="3"/>
-    <w:lvlOverride w:ilvl="4"/>
-    <w:lvlOverride w:ilvl="5"/>
-    <w:lvlOverride w:ilvl="6"/>
-    <w:lvlOverride w:ilvl="7"/>
-    <w:lvlOverride w:ilvl="8"/>
   </w:num>
   <w:num w:numId="19" w16cid:durableId="669601878">
     <w:abstractNumId w:val="9"/>

</xml_diff>